<commit_message>
Updated action filter - admin create action logger
</commit_message>
<xml_diff>
--- a/05. APPLICATION FLOW, FILTERS & MIDDLEWARE/Exercises/Eventures/05. CSharp-ASP-NET-Core-Application-Flow-and-Middleware-Exercise.docx
+++ b/05. APPLICATION FLOW, FILTERS & MIDDLEWARE/Exercises/Eventures/05. CSharp-ASP-NET-Core-Application-Flow-and-Middleware-Exercise.docx
@@ -2094,29 +2094,58 @@
           <w:sz w:val="18"/>
           <w:szCs w:val="18"/>
         </w:rPr>
-        <w:t xml:space="preserve"> create event {EventName} </w:t>
-      </w:r>
+        <w:t xml:space="preserve"> create event {</w:t>
+      </w:r>
+      <w:bookmarkStart w:id="0" w:name="OLE_LINK1"/>
+      <w:bookmarkStart w:id="1" w:name="OLE_LINK2"/>
       <w:r>
         <w:rPr>
           <w:sz w:val="18"/>
           <w:szCs w:val="18"/>
         </w:rPr>
-        <w:t>(</w:t>
-      </w:r>
+        <w:t>EventName</w:t>
+      </w:r>
+      <w:bookmarkEnd w:id="0"/>
+      <w:bookmarkEnd w:id="1"/>
       <w:r>
         <w:rPr>
           <w:sz w:val="18"/>
           <w:szCs w:val="18"/>
         </w:rPr>
-        <w:t>{E</w:t>
+        <w:t xml:space="preserve">} </w:t>
       </w:r>
       <w:r>
         <w:rPr>
           <w:sz w:val="18"/>
           <w:szCs w:val="18"/>
         </w:rPr>
+        <w:t>(</w:t>
+      </w:r>
+      <w:r>
+        <w:rPr>
+          <w:sz w:val="18"/>
+          <w:szCs w:val="18"/>
+        </w:rPr>
+        <w:t>{</w:t>
+      </w:r>
+      <w:bookmarkStart w:id="2" w:name="OLE_LINK3"/>
+      <w:bookmarkStart w:id="3" w:name="OLE_LINK4"/>
+      <w:r>
+        <w:rPr>
+          <w:sz w:val="18"/>
+          <w:szCs w:val="18"/>
+        </w:rPr>
+        <w:t>E</w:t>
+      </w:r>
+      <w:r>
+        <w:rPr>
+          <w:sz w:val="18"/>
+          <w:szCs w:val="18"/>
+        </w:rPr>
         <w:t>ventStart</w:t>
       </w:r>
+      <w:bookmarkEnd w:id="2"/>
+      <w:bookmarkEnd w:id="3"/>
       <w:r>
         <w:rPr>
           <w:sz w:val="18"/>
@@ -2439,7 +2468,7 @@
         </mc:Choice>
         <mc:Fallback>
           <w:pict>
-            <v:line w14:anchorId="1E377130" id="Straight Connector 1" o:spid="_x0000_s1026" style="position:absolute;flip:y;z-index:251666432;visibility:visible;mso-wrap-style:square;mso-wrap-distance-left:9pt;mso-wrap-distance-top:0;mso-wrap-distance-right:9pt;mso-wrap-distance-bottom:0;mso-position-horizontal:absolute;mso-position-horizontal-relative:text;mso-position-vertical:absolute;mso-position-vertical-relative:text" from="-.1pt,5.2pt" to="520.7pt,5.2pt" o:gfxdata="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" strokecolor="#f37123" strokeweight="1pt">
+            <v:line w14:anchorId="5842E94C" id="Straight Connector 1" o:spid="_x0000_s1026" style="position:absolute;flip:y;z-index:251666432;visibility:visible;mso-wrap-style:square;mso-wrap-distance-left:9pt;mso-wrap-distance-top:0;mso-wrap-distance-right:9pt;mso-wrap-distance-bottom:0;mso-position-horizontal:absolute;mso-position-horizontal-relative:text;mso-position-vertical:absolute;mso-position-vertical-relative:text" from="-.1pt,5.2pt" to="520.7pt,5.2pt" o:gfxdata="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" strokecolor="#f37123" strokeweight="1pt">
               <v:stroke endcap="round"/>
             </v:line>
           </w:pict>
@@ -3012,7 +3041,7 @@
                                     <pic:pic xmlns:pic="http://schemas.openxmlformats.org/drawingml/2006/picture">
                                       <pic:nvPicPr>
                                         <pic:cNvPr id="94" name="Picture 4" title="Software University Foundation">
-                                          <a:hlinkClick r:id="rId4"/>
+                                          <a:hlinkClick r:id="rId1"/>
                                         </pic:cNvPr>
                                         <pic:cNvPicPr/>
                                       </pic:nvPicPr>
@@ -3598,7 +3627,7 @@
                           <wp:extent cx="200025" cy="200025"/>
                           <wp:effectExtent l="0" t="0" r="9525" b="9525"/>
                           <wp:docPr id="73" name="Picture 73" title="Software University Foundation">
-                            <a:hlinkClick xmlns:a="http://schemas.openxmlformats.org/drawingml/2006/main" r:id="rId1"/>
+                            <a:hlinkClick xmlns:a="http://schemas.openxmlformats.org/drawingml/2006/main" r:id="rId25"/>
                           </wp:docPr>
                           <wp:cNvGraphicFramePr/>
                           <a:graphic xmlns:a="http://schemas.openxmlformats.org/drawingml/2006/main">
@@ -4110,7 +4139,7 @@
         <v:path o:extrusionok="f" gradientshapeok="t" o:connecttype="rect"/>
         <o:lock v:ext="edit" aspectratio="t"/>
       </v:shapetype>
-      <v:shape id="_x0000_i1050" type="#_x0000_t75" style="width:16.5pt;height:22.5pt;visibility:visible;mso-wrap-style:square" o:bullet="t">
+      <v:shape id="_x0000_i1047" type="#_x0000_t75" style="width:16.5pt;height:22.5pt;visibility:visible;mso-wrap-style:square" o:bullet="t">
         <v:imagedata r:id="rId1" o:title=""/>
       </v:shape>
     </w:pict>
@@ -9394,6 +9423,7 @@
     <w:lsdException w:name="HTML Sample" w:semiHidden="1" w:unhideWhenUsed="1"/>
     <w:lsdException w:name="HTML Typewriter" w:semiHidden="1" w:unhideWhenUsed="1"/>
     <w:lsdException w:name="HTML Variable" w:semiHidden="1" w:unhideWhenUsed="1"/>
+    <w:lsdException w:name="Normal Table" w:semiHidden="1" w:unhideWhenUsed="1"/>
     <w:lsdException w:name="annotation subject" w:semiHidden="1" w:unhideWhenUsed="1"/>
     <w:lsdException w:name="No List" w:semiHidden="1" w:unhideWhenUsed="1"/>
     <w:lsdException w:name="Outline List 1" w:semiHidden="1" w:unhideWhenUsed="1"/>
@@ -9436,8 +9466,11 @@
     <w:lsdException w:name="Table Contemporary" w:semiHidden="1" w:unhideWhenUsed="1"/>
     <w:lsdException w:name="Table Elegant" w:semiHidden="1" w:unhideWhenUsed="1"/>
     <w:lsdException w:name="Table Professional" w:semiHidden="1" w:unhideWhenUsed="1"/>
+    <w:lsdException w:name="Table Subtle 1" w:semiHidden="1" w:unhideWhenUsed="1"/>
     <w:lsdException w:name="Table Subtle 2" w:semiHidden="1" w:unhideWhenUsed="1"/>
     <w:lsdException w:name="Table Web 1" w:semiHidden="1" w:unhideWhenUsed="1"/>
+    <w:lsdException w:name="Table Web 2" w:semiHidden="1" w:unhideWhenUsed="1"/>
+    <w:lsdException w:name="Table Web 3" w:semiHidden="1" w:unhideWhenUsed="1"/>
     <w:lsdException w:name="Balloon Text" w:semiHidden="1" w:unhideWhenUsed="1"/>
     <w:lsdException w:name="Table Grid" w:uiPriority="59"/>
     <w:lsdException w:name="Table Theme" w:semiHidden="1" w:unhideWhenUsed="1"/>

</xml_diff>